<commit_message>
Reword bullet points in Work Experience sub-sections
</commit_message>
<xml_diff>
--- a/Lucas Leiby Resume.docx
+++ b/Lucas Leiby Resume.docx
@@ -57,14 +57,7 @@
             <w:rStyle w:val="Hyperlink"/>
             <w:rFonts w:ascii="Times New Roman" w:hAnsi="Times New Roman"/>
           </w:rPr>
-          <w:t>https://www.linkedin.com/in/leibyluc</w:t>
-        </w:r>
-        <w:r>
-          <w:rPr>
-            <w:rStyle w:val="Hyperlink"/>
-            <w:rFonts w:ascii="Times New Roman" w:hAnsi="Times New Roman"/>
-          </w:rPr>
-          <w:t>w/</w:t>
+          <w:t>https://www.linkedin.com/in/leibylucw/</w:t>
         </w:r>
       </w:hyperlink>
     </w:p>
@@ -293,7 +286,19 @@
         <w:rPr>
           <w:rFonts w:ascii="Times New Roman" w:hAnsi="Times New Roman"/>
         </w:rPr>
-        <w:t>Enhanced team understanding of web accessibility through analysis of in-house webpage per WCAG V2.1 standard</w:t>
+        <w:t xml:space="preserve">Enhanced team understanding of web accessibility </w:t>
+      </w:r>
+      <w:r>
+        <w:rPr>
+          <w:rFonts w:ascii="Times New Roman" w:hAnsi="Times New Roman"/>
+        </w:rPr>
+        <w:t xml:space="preserve">for screen-reader users </w:t>
+      </w:r>
+      <w:r>
+        <w:rPr>
+          <w:rFonts w:ascii="Times New Roman" w:hAnsi="Times New Roman"/>
+        </w:rPr>
+        <w:t>through analysis of in-house webpage per WCAG V2.1 standard</w:t>
       </w:r>
     </w:p>
     <w:p>
@@ -312,6 +317,12 @@
         </w:rPr>
         <w:t>Spearheaded implementation of responsive web design to increase user productivity cross-platform</w:t>
       </w:r>
+      <w:r>
+        <w:rPr>
+          <w:rFonts w:ascii="Times New Roman" w:hAnsi="Times New Roman"/>
+        </w:rPr>
+        <w:t xml:space="preserve"> using Bootstrap</w:t>
+      </w:r>
     </w:p>
     <w:p>
       <w:pPr>
@@ -327,7 +338,67 @@
         <w:rPr>
           <w:rFonts w:ascii="Times New Roman" w:hAnsi="Times New Roman"/>
         </w:rPr>
-        <w:t xml:space="preserve">Designed and programmed process to improve database search algorithm efficiency by increasing more accurate search results with </w:t>
+        <w:t xml:space="preserve">Designed and </w:t>
+      </w:r>
+      <w:r>
+        <w:rPr>
+          <w:rFonts w:ascii="Times New Roman" w:hAnsi="Times New Roman"/>
+        </w:rPr>
+        <w:t>implemented</w:t>
+      </w:r>
+      <w:r>
+        <w:rPr>
+          <w:rFonts w:ascii="Times New Roman" w:hAnsi="Times New Roman"/>
+        </w:rPr>
+        <w:t xml:space="preserve"> improve</w:t>
+      </w:r>
+      <w:r>
+        <w:rPr>
+          <w:rFonts w:ascii="Times New Roman" w:hAnsi="Times New Roman"/>
+        </w:rPr>
+        <w:t>ment</w:t>
+      </w:r>
+      <w:r>
+        <w:rPr>
+          <w:rFonts w:ascii="Times New Roman" w:hAnsi="Times New Roman"/>
+        </w:rPr>
+        <w:t xml:space="preserve"> </w:t>
+      </w:r>
+      <w:r>
+        <w:rPr>
+          <w:rFonts w:ascii="Times New Roman" w:hAnsi="Times New Roman"/>
+        </w:rPr>
+        <w:t xml:space="preserve">to </w:t>
+      </w:r>
+      <w:r>
+        <w:rPr>
+          <w:rFonts w:ascii="Times New Roman" w:hAnsi="Times New Roman"/>
+        </w:rPr>
+        <w:t xml:space="preserve">database </w:t>
+      </w:r>
+      <w:r>
+        <w:rPr>
+          <w:rFonts w:ascii="Times New Roman" w:hAnsi="Times New Roman"/>
+        </w:rPr>
+        <w:t xml:space="preserve">query </w:t>
+      </w:r>
+      <w:r>
+        <w:rPr>
+          <w:rFonts w:ascii="Times New Roman" w:hAnsi="Times New Roman"/>
+        </w:rPr>
+        <w:t xml:space="preserve">efficiency by </w:t>
+      </w:r>
+      <w:r>
+        <w:rPr>
+          <w:rFonts w:ascii="Times New Roman" w:hAnsi="Times New Roman"/>
+        </w:rPr>
+        <w:t xml:space="preserve">producing </w:t>
+      </w:r>
+      <w:r>
+        <w:rPr>
+          <w:rFonts w:ascii="Times New Roman" w:hAnsi="Times New Roman"/>
+        </w:rPr>
+        <w:t xml:space="preserve">more accurate search results with </w:t>
       </w:r>
       <w:proofErr w:type="spellStart"/>
       <w:r>
@@ -367,7 +438,19 @@
         <w:rPr>
           <w:rFonts w:ascii="Times New Roman" w:hAnsi="Times New Roman"/>
         </w:rPr>
-        <w:t>Learned basic web dev and voice assistant technologies</w:t>
+        <w:t>Learned basic web dev</w:t>
+      </w:r>
+      <w:r>
+        <w:rPr>
+          <w:rFonts w:ascii="Times New Roman" w:hAnsi="Times New Roman"/>
+        </w:rPr>
+        <w:t>elopment</w:t>
+      </w:r>
+      <w:r>
+        <w:rPr>
+          <w:rFonts w:ascii="Times New Roman" w:hAnsi="Times New Roman"/>
+        </w:rPr>
+        <w:t xml:space="preserve"> and voice assistant technologies</w:t>
       </w:r>
     </w:p>
     <w:p>
@@ -385,21 +468,39 @@
         <w:rPr>
           <w:rFonts w:ascii="Times New Roman" w:hAnsi="Times New Roman"/>
         </w:rPr>
-        <w:t xml:space="preserve">Developed Amazon Alexa skill </w:t>
+        <w:t xml:space="preserve">Developed Amazon Alexa skill using </w:t>
+      </w:r>
+      <w:r>
+        <w:rPr>
+          <w:rFonts w:ascii="Times New Roman" w:hAnsi="Times New Roman"/>
+        </w:rPr>
+        <w:t>C#</w:t>
+      </w:r>
+      <w:r>
+        <w:rPr>
+          <w:rFonts w:ascii="Times New Roman" w:hAnsi="Times New Roman"/>
+        </w:rPr>
+        <w:t xml:space="preserve"> </w:t>
       </w:r>
       <w:proofErr w:type="gramStart"/>
       <w:r>
         <w:rPr>
           <w:rFonts w:ascii="Times New Roman" w:hAnsi="Times New Roman"/>
         </w:rPr>
-        <w:t>using .NETCORE</w:t>
+        <w:t xml:space="preserve">and </w:t>
+      </w:r>
+      <w:r>
+        <w:rPr>
+          <w:rFonts w:ascii="Times New Roman" w:hAnsi="Times New Roman"/>
+        </w:rPr>
+        <w:t>.NETCORE</w:t>
       </w:r>
       <w:proofErr w:type="gramEnd"/>
       <w:r>
         <w:rPr>
           <w:rFonts w:ascii="Times New Roman" w:hAnsi="Times New Roman"/>
         </w:rPr>
-        <w:t xml:space="preserve"> and C# as proof of concept</w:t>
+        <w:t xml:space="preserve"> as proof of concept</w:t>
       </w:r>
     </w:p>
     <w:p>

</xml_diff>

<commit_message>
Decrease font size/reword bullet points/add GitHub profile URL
</commit_message>
<xml_diff>
--- a/Lucas Leiby Resume.docx
+++ b/Lucas Leiby Resume.docx
@@ -5,16 +5,34 @@
     <w:p>
       <w:pPr>
         <w:pStyle w:val="Heading1"/>
-      </w:pPr>
-      <w:r>
+        <w:spacing w:line="240" w:lineRule="auto"/>
+        <w:rPr>
+          <w:sz w:val="30"/>
+          <w:szCs w:val="30"/>
+        </w:rPr>
+      </w:pPr>
+      <w:r>
+        <w:rPr>
+          <w:sz w:val="30"/>
+          <w:szCs w:val="30"/>
+        </w:rPr>
         <w:t>Lucas Leiby</w:t>
       </w:r>
     </w:p>
     <w:p>
       <w:pPr>
         <w:pStyle w:val="Heading2"/>
-      </w:pPr>
-      <w:r>
+        <w:spacing w:line="240" w:lineRule="auto"/>
+        <w:rPr>
+          <w:sz w:val="26"/>
+          <w:szCs w:val="26"/>
+        </w:rPr>
+      </w:pPr>
+      <w:r>
+        <w:rPr>
+          <w:sz w:val="26"/>
+          <w:szCs w:val="26"/>
+        </w:rPr>
         <w:t>Contact Information</w:t>
       </w:r>
     </w:p>
@@ -49,6 +67,8 @@
         <w:spacing w:line="240" w:lineRule="auto"/>
         <w:rPr>
           <w:rFonts w:ascii="Times New Roman" w:hAnsi="Times New Roman"/>
+          <w:color w:val="0563C1"/>
+          <w:u w:val="single"/>
         </w:rPr>
       </w:pPr>
       <w:hyperlink r:id="rId6" w:history="1">
@@ -60,17 +80,38 @@
           <w:t>https://www.linkedin.com/in/leibylucw/</w:t>
         </w:r>
       </w:hyperlink>
+      <w:r>
+        <w:rPr>
+          <w:rStyle w:val="Hyperlink"/>
+          <w:rFonts w:ascii="Times New Roman" w:hAnsi="Times New Roman"/>
+        </w:rPr>
+        <w:t xml:space="preserve"> | </w:t>
+      </w:r>
+      <w:hyperlink r:id="rId7" w:history="1">
+        <w:r>
+          <w:rPr>
+            <w:rStyle w:val="Hyperlink"/>
+            <w:rFonts w:ascii="Times New Roman" w:hAnsi="Times New Roman"/>
+          </w:rPr>
+          <w:t>https://github.com/leibylucw/</w:t>
+        </w:r>
+      </w:hyperlink>
     </w:p>
     <w:p>
       <w:pPr>
         <w:pStyle w:val="Heading2"/>
+        <w:spacing w:line="240" w:lineRule="auto"/>
         <w:rPr>
           <w:iCs w:val="0"/>
+          <w:sz w:val="26"/>
+          <w:szCs w:val="26"/>
         </w:rPr>
       </w:pPr>
       <w:r>
         <w:rPr>
           <w:iCs w:val="0"/>
+          <w:sz w:val="26"/>
+          <w:szCs w:val="26"/>
         </w:rPr>
         <w:t>Education</w:t>
       </w:r>
@@ -104,8 +145,17 @@
     <w:p>
       <w:pPr>
         <w:pStyle w:val="Heading2"/>
-      </w:pPr>
-      <w:r>
+        <w:spacing w:line="240" w:lineRule="auto"/>
+        <w:rPr>
+          <w:sz w:val="26"/>
+          <w:szCs w:val="26"/>
+        </w:rPr>
+      </w:pPr>
+      <w:r>
+        <w:rPr>
+          <w:sz w:val="26"/>
+          <w:szCs w:val="26"/>
+        </w:rPr>
         <w:t>Skills</w:t>
       </w:r>
     </w:p>
@@ -178,8 +228,17 @@
     <w:p>
       <w:pPr>
         <w:pStyle w:val="Heading2"/>
-      </w:pPr>
-      <w:r>
+        <w:spacing w:line="240" w:lineRule="auto"/>
+        <w:rPr>
+          <w:sz w:val="26"/>
+          <w:szCs w:val="26"/>
+        </w:rPr>
+      </w:pPr>
+      <w:r>
+        <w:rPr>
+          <w:sz w:val="26"/>
+          <w:szCs w:val="26"/>
+        </w:rPr>
         <w:t>Personal Projects</w:t>
       </w:r>
     </w:p>
@@ -210,17 +269,18 @@
     <w:p>
       <w:pPr>
         <w:pStyle w:val="Heading2"/>
-      </w:pPr>
-      <w:r>
+        <w:spacing w:line="240" w:lineRule="auto"/>
+        <w:rPr>
+          <w:sz w:val="24"/>
+          <w:szCs w:val="24"/>
+        </w:rPr>
+      </w:pPr>
+      <w:r>
+        <w:rPr>
+          <w:sz w:val="24"/>
+          <w:szCs w:val="24"/>
+        </w:rPr>
         <w:t>Work Experience</w:t>
-      </w:r>
-    </w:p>
-    <w:p>
-      <w:pPr>
-        <w:pStyle w:val="Heading3"/>
-      </w:pPr>
-      <w:r>
-        <w:t>Prime Access Consulting | Intern (June-August 2021)</w:t>
       </w:r>
     </w:p>
     <w:p>
@@ -230,6 +290,7 @@
           <w:ilvl w:val="0"/>
           <w:numId w:val="3"/>
         </w:numPr>
+        <w:spacing w:line="240" w:lineRule="auto"/>
       </w:pPr>
       <w:r>
         <w:t xml:space="preserve">Pioneered introduction of software enhancements to Multitap Bluetooth keypad using </w:t>
@@ -239,6 +300,17 @@
         <w:t>CircuitPython</w:t>
       </w:r>
       <w:proofErr w:type="spellEnd"/>
+      <w:r>
+        <w:t xml:space="preserve"> to improve </w:t>
+      </w:r>
+      <w:proofErr w:type="spellStart"/>
+      <w:r>
+        <w:t>VoiceOver</w:t>
+      </w:r>
+      <w:proofErr w:type="spellEnd"/>
+      <w:r>
+        <w:t xml:space="preserve"> user experience</w:t>
+      </w:r>
     </w:p>
     <w:p>
       <w:pPr>
@@ -247,9 +319,48 @@
           <w:ilvl w:val="0"/>
           <w:numId w:val="3"/>
         </w:numPr>
-      </w:pPr>
-      <w:r>
-        <w:t>Grasped [a]synchronous programming with audio playback</w:t>
+        <w:spacing w:line="240" w:lineRule="auto"/>
+      </w:pPr>
+      <w:r>
+        <w:t xml:space="preserve">Introduced synchronous audio playback to </w:t>
+      </w:r>
+      <w:r>
+        <w:t xml:space="preserve">immediately </w:t>
+      </w:r>
+      <w:r>
+        <w:t xml:space="preserve">allow </w:t>
+      </w:r>
+      <w:r>
+        <w:t xml:space="preserve">for </w:t>
+      </w:r>
+      <w:r>
+        <w:t>issu</w:t>
+      </w:r>
+      <w:r>
+        <w:t>ing</w:t>
+      </w:r>
+      <w:r>
+        <w:t xml:space="preserve"> </w:t>
+      </w:r>
+      <w:r>
+        <w:t xml:space="preserve">command </w:t>
+      </w:r>
+      <w:r>
+        <w:t xml:space="preserve">proceeding mode of operation changes accompanied by </w:t>
+      </w:r>
+      <w:proofErr w:type="gramStart"/>
+      <w:r>
+        <w:t>dynamically-</w:t>
+      </w:r>
+      <w:r>
+        <w:t>interrupt</w:t>
+      </w:r>
+      <w:r>
+        <w:t>ible</w:t>
+      </w:r>
+      <w:proofErr w:type="gramEnd"/>
+      <w:r>
+        <w:t xml:space="preserve"> auditory feedback</w:t>
       </w:r>
     </w:p>
     <w:p>
@@ -259,6 +370,7 @@
           <w:ilvl w:val="0"/>
           <w:numId w:val="3"/>
         </w:numPr>
+        <w:spacing w:line="240" w:lineRule="auto"/>
       </w:pPr>
       <w:r>
         <w:t>Developed stronger understanding of VCS workflows in a team environment</w:t>
@@ -267,8 +379,17 @@
     <w:p>
       <w:pPr>
         <w:pStyle w:val="Heading3"/>
-      </w:pPr>
-      <w:r>
+        <w:spacing w:line="240" w:lineRule="auto"/>
+        <w:rPr>
+          <w:sz w:val="24"/>
+          <w:szCs w:val="24"/>
+        </w:rPr>
+      </w:pPr>
+      <w:r>
+        <w:rPr>
+          <w:sz w:val="24"/>
+          <w:szCs w:val="24"/>
+        </w:rPr>
         <w:t>Deloitte | Summer Solution Scholar (June-August 2019)</w:t>
       </w:r>
     </w:p>
@@ -278,6 +399,7 @@
           <w:ilvl w:val="0"/>
           <w:numId w:val="4"/>
         </w:numPr>
+        <w:spacing w:line="240" w:lineRule="auto"/>
         <w:rPr>
           <w:rFonts w:ascii="Times New Roman" w:hAnsi="Times New Roman"/>
         </w:rPr>
@@ -307,6 +429,7 @@
           <w:ilvl w:val="0"/>
           <w:numId w:val="4"/>
         </w:numPr>
+        <w:spacing w:line="240" w:lineRule="auto"/>
         <w:rPr>
           <w:rFonts w:ascii="Times New Roman" w:hAnsi="Times New Roman"/>
         </w:rPr>
@@ -330,6 +453,7 @@
           <w:ilvl w:val="0"/>
           <w:numId w:val="4"/>
         </w:numPr>
+        <w:spacing w:line="240" w:lineRule="auto"/>
         <w:rPr>
           <w:rFonts w:ascii="Times New Roman" w:hAnsi="Times New Roman"/>
         </w:rPr>
@@ -418,8 +542,17 @@
     <w:p>
       <w:pPr>
         <w:pStyle w:val="Heading3"/>
-      </w:pPr>
-      <w:r>
+        <w:spacing w:line="240" w:lineRule="auto"/>
+        <w:rPr>
+          <w:sz w:val="24"/>
+          <w:szCs w:val="24"/>
+        </w:rPr>
+      </w:pPr>
+      <w:r>
+        <w:rPr>
+          <w:sz w:val="24"/>
+          <w:szCs w:val="24"/>
+        </w:rPr>
         <w:t>PennDOT | Engineering and Tech Intern (May-August 2018)</w:t>
       </w:r>
     </w:p>
@@ -438,19 +571,111 @@
         <w:rPr>
           <w:rFonts w:ascii="Times New Roman" w:hAnsi="Times New Roman"/>
         </w:rPr>
-        <w:t>Learned basic web dev</w:t>
-      </w:r>
-      <w:r>
-        <w:rPr>
-          <w:rFonts w:ascii="Times New Roman" w:hAnsi="Times New Roman"/>
-        </w:rPr>
-        <w:t>elopment</w:t>
-      </w:r>
-      <w:r>
-        <w:rPr>
-          <w:rFonts w:ascii="Times New Roman" w:hAnsi="Times New Roman"/>
-        </w:rPr>
-        <w:t xml:space="preserve"> and voice assistant technologies</w:t>
+        <w:t>Learned basic web and voice assist</w:t>
+      </w:r>
+      <w:r>
+        <w:rPr>
+          <w:rFonts w:ascii="Times New Roman" w:hAnsi="Times New Roman"/>
+        </w:rPr>
+        <w:t>ant</w:t>
+      </w:r>
+      <w:r>
+        <w:rPr>
+          <w:rFonts w:ascii="Times New Roman" w:hAnsi="Times New Roman"/>
+        </w:rPr>
+        <w:t xml:space="preserve"> </w:t>
+      </w:r>
+      <w:r>
+        <w:rPr>
+          <w:rFonts w:ascii="Times New Roman" w:hAnsi="Times New Roman"/>
+        </w:rPr>
+        <w:t xml:space="preserve">development </w:t>
+      </w:r>
+      <w:r>
+        <w:rPr>
+          <w:rFonts w:ascii="Times New Roman" w:hAnsi="Times New Roman"/>
+        </w:rPr>
+        <w:t xml:space="preserve">through building </w:t>
+      </w:r>
+      <w:r>
+        <w:rPr>
+          <w:rFonts w:ascii="Times New Roman" w:hAnsi="Times New Roman"/>
+        </w:rPr>
+        <w:t xml:space="preserve">Amazon Alexa skill using </w:t>
+      </w:r>
+      <w:r>
+        <w:rPr>
+          <w:rFonts w:ascii="Times New Roman" w:hAnsi="Times New Roman"/>
+        </w:rPr>
+        <w:t>C#</w:t>
+      </w:r>
+      <w:proofErr w:type="gramStart"/>
+      <w:r>
+        <w:rPr>
+          <w:rFonts w:ascii="Times New Roman" w:hAnsi="Times New Roman"/>
+        </w:rPr>
+        <w:t>,</w:t>
+      </w:r>
+      <w:r>
+        <w:rPr>
+          <w:rFonts w:ascii="Times New Roman" w:hAnsi="Times New Roman"/>
+        </w:rPr>
+        <w:t xml:space="preserve"> </w:t>
+      </w:r>
+      <w:r>
+        <w:rPr>
+          <w:rFonts w:ascii="Times New Roman" w:hAnsi="Times New Roman"/>
+        </w:rPr>
+        <w:t>.NETCORE</w:t>
+      </w:r>
+      <w:proofErr w:type="gramEnd"/>
+      <w:r>
+        <w:rPr>
+          <w:rFonts w:ascii="Times New Roman" w:hAnsi="Times New Roman"/>
+        </w:rPr>
+        <w:t>, and AWS</w:t>
+      </w:r>
+      <w:r>
+        <w:rPr>
+          <w:rFonts w:ascii="Times New Roman" w:hAnsi="Times New Roman"/>
+        </w:rPr>
+        <w:t xml:space="preserve"> t</w:t>
+      </w:r>
+      <w:r>
+        <w:rPr>
+          <w:rFonts w:ascii="Times New Roman" w:hAnsi="Times New Roman"/>
+        </w:rPr>
+        <w:t>hat</w:t>
+      </w:r>
+      <w:r>
+        <w:rPr>
+          <w:rFonts w:ascii="Times New Roman" w:hAnsi="Times New Roman"/>
+        </w:rPr>
+        <w:t xml:space="preserve"> al</w:t>
+      </w:r>
+      <w:r>
+        <w:rPr>
+          <w:rFonts w:ascii="Times New Roman" w:hAnsi="Times New Roman"/>
+        </w:rPr>
+        <w:t>lows</w:t>
+      </w:r>
+      <w:r>
+        <w:rPr>
+          <w:rFonts w:ascii="Times New Roman" w:hAnsi="Times New Roman"/>
+        </w:rPr>
+        <w:t xml:space="preserve"> drivers </w:t>
+      </w:r>
+      <w:r>
+        <w:rPr>
+          <w:rFonts w:ascii="Times New Roman" w:hAnsi="Times New Roman"/>
+        </w:rPr>
+        <w:t>to report</w:t>
+      </w:r>
+      <w:r>
+        <w:rPr>
+          <w:rFonts w:ascii="Times New Roman" w:hAnsi="Times New Roman"/>
+        </w:rPr>
+        <w:t xml:space="preserve"> traffic light outages</w:t>
       </w:r>
     </w:p>
     <w:p>
@@ -468,13 +693,13 @@
         <w:rPr>
           <w:rFonts w:ascii="Times New Roman" w:hAnsi="Times New Roman"/>
         </w:rPr>
-        <w:t xml:space="preserve">Developed Amazon Alexa skill using </w:t>
-      </w:r>
-      <w:r>
-        <w:rPr>
-          <w:rFonts w:ascii="Times New Roman" w:hAnsi="Times New Roman"/>
-        </w:rPr>
-        <w:t>C#</w:t>
+        <w:t xml:space="preserve">Strongly contributed to </w:t>
+      </w:r>
+      <w:r>
+        <w:rPr>
+          <w:rFonts w:ascii="Times New Roman" w:hAnsi="Times New Roman"/>
+        </w:rPr>
+        <w:t>engineering</w:t>
       </w:r>
       <w:r>
         <w:rPr>
@@ -482,25 +707,23 @@
         </w:rPr>
         <w:t xml:space="preserve"> </w:t>
       </w:r>
-      <w:proofErr w:type="gramStart"/>
-      <w:r>
-        <w:rPr>
-          <w:rFonts w:ascii="Times New Roman" w:hAnsi="Times New Roman"/>
-        </w:rPr>
-        <w:t xml:space="preserve">and </w:t>
-      </w:r>
-      <w:r>
-        <w:rPr>
-          <w:rFonts w:ascii="Times New Roman" w:hAnsi="Times New Roman"/>
-        </w:rPr>
-        <w:t>.NETCORE</w:t>
-      </w:r>
-      <w:proofErr w:type="gramEnd"/>
-      <w:r>
-        <w:rPr>
-          <w:rFonts w:ascii="Times New Roman" w:hAnsi="Times New Roman"/>
-        </w:rPr>
-        <w:t xml:space="preserve"> as proof of concept</w:t>
+      <w:r>
+        <w:rPr>
+          <w:rFonts w:ascii="Times New Roman" w:hAnsi="Times New Roman"/>
+        </w:rPr>
+        <w:t xml:space="preserve">Alexa skill </w:t>
+      </w:r>
+      <w:r>
+        <w:rPr>
+          <w:rFonts w:ascii="Times New Roman" w:hAnsi="Times New Roman"/>
+        </w:rPr>
+        <w:t>through voice-user-interface model design and implementation</w:t>
+      </w:r>
+      <w:r>
+        <w:rPr>
+          <w:rFonts w:ascii="Times New Roman" w:hAnsi="Times New Roman"/>
+        </w:rPr>
+        <w:t xml:space="preserve"> by employing natural conversation techniques</w:t>
       </w:r>
     </w:p>
     <w:p>
@@ -518,7 +741,7 @@
         <w:rPr>
           <w:rFonts w:ascii="Times New Roman" w:hAnsi="Times New Roman"/>
         </w:rPr>
-        <w:t>Strongly contributed to designing proof of concept through voice-user-interface model design and implementation</w:t>
+        <w:t>Familiarized with unit testing suite to streamline debugging process</w:t>
       </w:r>
     </w:p>
     <w:sectPr>

</xml_diff>

<commit_message>
Enforce Times New Roman everywhere and add "+1" to phone number
</commit_message>
<xml_diff>
--- a/Lucas Leiby Resume.docx
+++ b/Lucas Leiby Resume.docx
@@ -49,6 +49,12 @@
           <w:szCs w:val="24"/>
         </w:rPr>
       </w:pPr>
+      <w:r>
+        <w:rPr>
+          <w:rFonts w:ascii="Times New Roman" w:hAnsi="Times New Roman"/>
+        </w:rPr>
+        <w:t xml:space="preserve">+1 </w:t>
+      </w:r>
       <w:r>
         <w:rPr>
           <w:rFonts w:ascii="Times New Roman" w:hAnsi="Times New Roman"/>
@@ -718,6 +724,7 @@
         </w:rPr>
         <w:t>C#</w:t>
       </w:r>
+      <w:proofErr w:type="gramStart"/>
       <w:r>
         <w:rPr>
           <w:rFonts w:ascii="Times New Roman" w:hAnsi="Times New Roman"/>
@@ -736,6 +743,7 @@
         </w:rPr>
         <w:t>.NETCORE</w:t>
       </w:r>
+      <w:proofErr w:type="gramEnd"/>
       <w:r>
         <w:rPr>
           <w:rFonts w:ascii="Times New Roman" w:hAnsi="Times New Roman"/>

</xml_diff>

<commit_message>
Remove +1 from phone number
</commit_message>
<xml_diff>
--- a/Lucas Leiby Resume.docx
+++ b/Lucas Leiby Resume.docx
@@ -49,12 +49,6 @@
           <w:szCs w:val="24"/>
         </w:rPr>
       </w:pPr>
-      <w:r>
-        <w:rPr>
-          <w:rFonts w:ascii="Times New Roman" w:hAnsi="Times New Roman"/>
-        </w:rPr>
-        <w:t xml:space="preserve">+1 </w:t>
-      </w:r>
       <w:r>
         <w:rPr>
           <w:rFonts w:ascii="Times New Roman" w:hAnsi="Times New Roman"/>

</xml_diff>

<commit_message>
Add title and mission statement
</commit_message>
<xml_diff>
--- a/Lucas Leiby Resume.docx
+++ b/Lucas Leiby Resume.docx
@@ -19,6 +19,20 @@
           <w:szCs w:val="30"/>
         </w:rPr>
         <w:t>Lucas Leiby</w:t>
+      </w:r>
+    </w:p>
+    <w:p>
+      <w:pPr>
+        <w:spacing w:line="240" w:lineRule="auto"/>
+        <w:rPr>
+          <w:rFonts w:ascii="Times New Roman" w:hAnsi="Times New Roman"/>
+        </w:rPr>
+      </w:pPr>
+      <w:r>
+        <w:rPr>
+          <w:rFonts w:ascii="Times New Roman" w:hAnsi="Times New Roman"/>
+        </w:rPr>
+        <w:t>Software engineer seeking opportunities to employ knowledge of web development to improve user experience in everyday tasks</w:t>
       </w:r>
     </w:p>
     <w:p>

</xml_diff>

<commit_message>
Add CAPRIO research position
</commit_message>
<xml_diff>
--- a/Lucas Leiby Resume.docx
+++ b/Lucas Leiby Resume.docx
@@ -496,6 +496,74 @@
         <w:pStyle w:val="Heading3"/>
         <w:spacing w:line="240" w:lineRule="auto"/>
         <w:rPr>
+          <w:sz w:val="24"/>
+          <w:szCs w:val="24"/>
+        </w:rPr>
+      </w:pPr>
+      <w:r>
+        <w:rPr>
+          <w:sz w:val="24"/>
+          <w:szCs w:val="24"/>
+        </w:rPr>
+        <w:t>CAPRIO | Capstone Researcher (January-April 2021</w:t>
+      </w:r>
+      <w:r>
+        <w:rPr>
+          <w:sz w:val="24"/>
+          <w:szCs w:val="24"/>
+        </w:rPr>
+        <w:t>)</w:t>
+      </w:r>
+    </w:p>
+    <w:p>
+      <w:pPr>
+        <w:pStyle w:val="ListParagraph"/>
+        <w:numPr>
+          <w:ilvl w:val="0"/>
+          <w:numId w:val="3"/>
+        </w:numPr>
+        <w:spacing w:line="240" w:lineRule="auto"/>
+      </w:pPr>
+      <w:r>
+        <w:t xml:space="preserve">Introduced </w:t>
+      </w:r>
+      <w:r>
+        <w:t>environmental barriers</w:t>
+      </w:r>
+      <w:r>
+        <w:t xml:space="preserve"> </w:t>
+      </w:r>
+      <w:r>
+        <w:t xml:space="preserve">factoring </w:t>
+      </w:r>
+      <w:r>
+        <w:t xml:space="preserve">to navigational tool </w:t>
+      </w:r>
+      <w:r>
+        <w:t>for more inclusive design</w:t>
+      </w:r>
+    </w:p>
+    <w:p>
+      <w:pPr>
+        <w:pStyle w:val="ListParagraph"/>
+        <w:numPr>
+          <w:ilvl w:val="0"/>
+          <w:numId w:val="3"/>
+        </w:numPr>
+        <w:spacing w:line="240" w:lineRule="auto"/>
+      </w:pPr>
+      <w:r>
+        <w:t xml:space="preserve">Implemented bit map representation of user preferences </w:t>
+      </w:r>
+      <w:r>
+        <w:t>for more efficient storage</w:t>
+      </w:r>
+    </w:p>
+    <w:p>
+      <w:pPr>
+        <w:pStyle w:val="Heading3"/>
+        <w:spacing w:line="240" w:lineRule="auto"/>
+        <w:rPr>
           <w:rFonts w:ascii="Times New Roman" w:hAnsi="Times New Roman"/>
           <w:sz w:val="24"/>
           <w:szCs w:val="24"/>
@@ -817,6 +885,7 @@
         <w:rPr>
           <w:rFonts w:ascii="Times New Roman" w:hAnsi="Times New Roman"/>
         </w:rPr>
+        <w:lastRenderedPageBreak/>
         <w:t xml:space="preserve">Strongly contributed to </w:t>
       </w:r>
       <w:r>

</xml_diff>

<commit_message>
Change "for more a" to "for a more" in CAPRIO bullet point
</commit_message>
<xml_diff>
--- a/Lucas Leiby Resume.docx
+++ b/Lucas Leiby Resume.docx
@@ -8,55 +8,17 @@
         <w:spacing w:line="240" w:lineRule="auto"/>
         <w:rPr>
           <w:rFonts w:ascii="Times New Roman" w:hAnsi="Times New Roman"/>
-          <w:sz w:val="30"/>
-          <w:szCs w:val="30"/>
-        </w:rPr>
-      </w:pPr>
-      <w:r>
-        <w:rPr>
-          <w:rFonts w:ascii="Times New Roman" w:hAnsi="Times New Roman"/>
-          <w:sz w:val="30"/>
-          <w:szCs w:val="30"/>
+          <w:sz w:val="28"/>
+          <w:szCs w:val="28"/>
+        </w:rPr>
+      </w:pPr>
+      <w:r>
+        <w:rPr>
+          <w:rFonts w:ascii="Times New Roman" w:hAnsi="Times New Roman"/>
+          <w:sz w:val="28"/>
+          <w:szCs w:val="28"/>
         </w:rPr>
         <w:t>Lucas Leiby</w:t>
-      </w:r>
-    </w:p>
-    <w:p>
-      <w:pPr>
-        <w:spacing w:line="240" w:lineRule="auto"/>
-        <w:rPr>
-          <w:rFonts w:ascii="Times New Roman" w:hAnsi="Times New Roman"/>
-        </w:rPr>
-      </w:pPr>
-      <w:r>
-        <w:rPr>
-          <w:rFonts w:ascii="Times New Roman" w:hAnsi="Times New Roman"/>
-        </w:rPr>
-        <w:t xml:space="preserve">Software engineer seeking </w:t>
-      </w:r>
-      <w:r>
-        <w:rPr>
-          <w:rFonts w:ascii="Times New Roman" w:hAnsi="Times New Roman"/>
-        </w:rPr>
-        <w:t xml:space="preserve">opportunities </w:t>
-      </w:r>
-      <w:r>
-        <w:rPr>
-          <w:rFonts w:ascii="Times New Roman" w:hAnsi="Times New Roman"/>
-        </w:rPr>
-        <w:t xml:space="preserve">to employ knowledge of web development </w:t>
-      </w:r>
-      <w:r>
-        <w:rPr>
-          <w:rFonts w:ascii="Times New Roman" w:hAnsi="Times New Roman"/>
-        </w:rPr>
-        <w:t xml:space="preserve">and databases </w:t>
-      </w:r>
-      <w:r>
-        <w:rPr>
-          <w:rFonts w:ascii="Times New Roman" w:hAnsi="Times New Roman"/>
-        </w:rPr>
-        <w:t>to improve user experience in everyday tasks</w:t>
       </w:r>
     </w:p>
     <w:p>
@@ -65,22 +27,22 @@
         <w:spacing w:line="240" w:lineRule="auto"/>
         <w:rPr>
           <w:rFonts w:ascii="Times New Roman" w:hAnsi="Times New Roman"/>
-          <w:sz w:val="26"/>
-          <w:szCs w:val="26"/>
-        </w:rPr>
-      </w:pPr>
-      <w:r>
-        <w:rPr>
-          <w:rFonts w:ascii="Times New Roman" w:hAnsi="Times New Roman"/>
-          <w:sz w:val="26"/>
-          <w:szCs w:val="26"/>
+          <w:sz w:val="24"/>
+          <w:szCs w:val="24"/>
+        </w:rPr>
+      </w:pPr>
+      <w:r>
+        <w:rPr>
+          <w:rFonts w:ascii="Times New Roman" w:hAnsi="Times New Roman"/>
+          <w:sz w:val="24"/>
+          <w:szCs w:val="24"/>
         </w:rPr>
         <w:t>Contact Information</w:t>
       </w:r>
     </w:p>
     <w:p>
       <w:pPr>
-        <w:spacing w:line="240" w:lineRule="auto"/>
+        <w:spacing w:after="0" w:line="240" w:lineRule="auto"/>
         <w:rPr>
           <w:rStyle w:val="Hyperlink"/>
           <w:rFonts w:ascii="Times New Roman" w:hAnsi="Times New Roman"/>
@@ -106,7 +68,7 @@
     </w:p>
     <w:p>
       <w:pPr>
-        <w:spacing w:line="240" w:lineRule="auto"/>
+        <w:spacing w:after="0" w:line="240" w:lineRule="auto"/>
         <w:rPr>
           <w:rFonts w:ascii="Times New Roman" w:hAnsi="Times New Roman"/>
           <w:color w:val="0563C1"/>
@@ -146,16 +108,16 @@
         <w:rPr>
           <w:rFonts w:ascii="Times New Roman" w:hAnsi="Times New Roman"/>
           <w:iCs w:val="0"/>
-          <w:sz w:val="26"/>
-          <w:szCs w:val="26"/>
+          <w:sz w:val="24"/>
+          <w:szCs w:val="24"/>
         </w:rPr>
       </w:pPr>
       <w:r>
         <w:rPr>
           <w:rFonts w:ascii="Times New Roman" w:hAnsi="Times New Roman"/>
           <w:iCs w:val="0"/>
-          <w:sz w:val="26"/>
-          <w:szCs w:val="26"/>
+          <w:sz w:val="24"/>
+          <w:szCs w:val="24"/>
         </w:rPr>
         <w:t>Education</w:t>
       </w:r>
@@ -210,15 +172,15 @@
         <w:spacing w:line="240" w:lineRule="auto"/>
         <w:rPr>
           <w:rFonts w:ascii="Times New Roman" w:hAnsi="Times New Roman"/>
-          <w:sz w:val="26"/>
-          <w:szCs w:val="26"/>
-        </w:rPr>
-      </w:pPr>
-      <w:r>
-        <w:rPr>
-          <w:rFonts w:ascii="Times New Roman" w:hAnsi="Times New Roman"/>
-          <w:sz w:val="26"/>
-          <w:szCs w:val="26"/>
+          <w:sz w:val="24"/>
+          <w:szCs w:val="24"/>
+        </w:rPr>
+      </w:pPr>
+      <w:r>
+        <w:rPr>
+          <w:rFonts w:ascii="Times New Roman" w:hAnsi="Times New Roman"/>
+          <w:sz w:val="24"/>
+          <w:szCs w:val="24"/>
         </w:rPr>
         <w:t>Skills</w:t>
       </w:r>
@@ -239,7 +201,13 @@
         <w:rPr>
           <w:rFonts w:ascii="Times New Roman" w:hAnsi="Times New Roman"/>
         </w:rPr>
-        <w:t>Possesses strong understanding of object-oriented programming concepts and design</w:t>
+        <w:t>S</w:t>
+      </w:r>
+      <w:r>
+        <w:rPr>
+          <w:rFonts w:ascii="Times New Roman" w:hAnsi="Times New Roman"/>
+        </w:rPr>
+        <w:t>trong understanding of object-oriented programming concepts and design</w:t>
       </w:r>
     </w:p>
     <w:p>
@@ -258,7 +226,13 @@
         <w:rPr>
           <w:rFonts w:ascii="Times New Roman" w:hAnsi="Times New Roman"/>
         </w:rPr>
-        <w:t>Intermediate: Java, Python, HTML5</w:t>
+        <w:t>Moderate familiarity with</w:t>
+      </w:r>
+      <w:r>
+        <w:rPr>
+          <w:rFonts w:ascii="Times New Roman" w:hAnsi="Times New Roman"/>
+        </w:rPr>
+        <w:t xml:space="preserve"> Java, Python, HTML5</w:t>
       </w:r>
     </w:p>
     <w:p>
@@ -277,7 +251,13 @@
         <w:rPr>
           <w:rFonts w:ascii="Times New Roman" w:hAnsi="Times New Roman"/>
         </w:rPr>
-        <w:t xml:space="preserve">Learning: C, </w:t>
+        <w:t>Currently learning</w:t>
+      </w:r>
+      <w:r>
+        <w:rPr>
+          <w:rFonts w:ascii="Times New Roman" w:hAnsi="Times New Roman"/>
+        </w:rPr>
+        <w:t xml:space="preserve"> C, </w:t>
       </w:r>
       <w:r>
         <w:rPr>
@@ -290,6 +270,24 @@
           <w:rFonts w:ascii="Times New Roman" w:hAnsi="Times New Roman"/>
         </w:rPr>
         <w:t>SQL</w:t>
+      </w:r>
+      <w:r>
+        <w:rPr>
+          <w:rFonts w:ascii="Times New Roman" w:hAnsi="Times New Roman"/>
+        </w:rPr>
+        <w:t xml:space="preserve">, </w:t>
+      </w:r>
+      <w:r>
+        <w:rPr>
+          <w:rFonts w:ascii="Times New Roman" w:hAnsi="Times New Roman"/>
+        </w:rPr>
+        <w:t>and accessibility best practices</w:t>
+      </w:r>
+      <w:r>
+        <w:rPr>
+          <w:rFonts w:ascii="Times New Roman" w:hAnsi="Times New Roman"/>
+        </w:rPr>
+        <w:t xml:space="preserve"> (WCAG, ARIA)</w:t>
       </w:r>
     </w:p>
     <w:p>
@@ -298,15 +296,15 @@
         <w:spacing w:line="240" w:lineRule="auto"/>
         <w:rPr>
           <w:rFonts w:ascii="Times New Roman" w:hAnsi="Times New Roman"/>
-          <w:sz w:val="26"/>
-          <w:szCs w:val="26"/>
-        </w:rPr>
-      </w:pPr>
-      <w:r>
-        <w:rPr>
-          <w:rFonts w:ascii="Times New Roman" w:hAnsi="Times New Roman"/>
-          <w:sz w:val="26"/>
-          <w:szCs w:val="26"/>
+          <w:sz w:val="24"/>
+          <w:szCs w:val="24"/>
+        </w:rPr>
+      </w:pPr>
+      <w:r>
+        <w:rPr>
+          <w:rFonts w:ascii="Times New Roman" w:hAnsi="Times New Roman"/>
+          <w:sz w:val="24"/>
+          <w:szCs w:val="24"/>
         </w:rPr>
         <w:t>Personal Projects</w:t>
       </w:r>
@@ -327,7 +325,13 @@
         <w:rPr>
           <w:rFonts w:ascii="Times New Roman" w:hAnsi="Times New Roman"/>
         </w:rPr>
-        <w:t>Engineering Amazon Alexa skill to provide information to prospective guide dog handlers</w:t>
+        <w:t xml:space="preserve">Building an </w:t>
+      </w:r>
+      <w:r>
+        <w:rPr>
+          <w:rFonts w:ascii="Times New Roman" w:hAnsi="Times New Roman"/>
+        </w:rPr>
+        <w:t>Amazon Alexa skill to provide information to prospective guide dog handlers</w:t>
       </w:r>
     </w:p>
     <w:p>
@@ -336,15 +340,15 @@
         <w:spacing w:line="240" w:lineRule="auto"/>
         <w:rPr>
           <w:rFonts w:ascii="Times New Roman" w:hAnsi="Times New Roman"/>
-          <w:sz w:val="26"/>
-          <w:szCs w:val="26"/>
-        </w:rPr>
-      </w:pPr>
-      <w:r>
-        <w:rPr>
-          <w:rFonts w:ascii="Times New Roman" w:hAnsi="Times New Roman"/>
-          <w:sz w:val="26"/>
-          <w:szCs w:val="26"/>
+          <w:sz w:val="24"/>
+          <w:szCs w:val="24"/>
+        </w:rPr>
+      </w:pPr>
+      <w:r>
+        <w:rPr>
+          <w:rFonts w:ascii="Times New Roman" w:hAnsi="Times New Roman"/>
+          <w:sz w:val="24"/>
+          <w:szCs w:val="24"/>
         </w:rPr>
         <w:t>Work Experience</w:t>
       </w:r>
@@ -600,7 +604,31 @@
         <w:rPr>
           <w:rFonts w:ascii="Times New Roman" w:hAnsi="Times New Roman"/>
         </w:rPr>
-        <w:t>for more inclusive design</w:t>
+        <w:t xml:space="preserve">for </w:t>
+      </w:r>
+      <w:r>
+        <w:rPr>
+          <w:rFonts w:ascii="Times New Roman" w:hAnsi="Times New Roman"/>
+        </w:rPr>
+        <w:t xml:space="preserve">a </w:t>
+      </w:r>
+      <w:r>
+        <w:rPr>
+          <w:rFonts w:ascii="Times New Roman" w:hAnsi="Times New Roman"/>
+        </w:rPr>
+        <w:t>more</w:t>
+      </w:r>
+      <w:r>
+        <w:rPr>
+          <w:rFonts w:ascii="Times New Roman" w:hAnsi="Times New Roman"/>
+        </w:rPr>
+        <w:t xml:space="preserve"> </w:t>
+      </w:r>
+      <w:r>
+        <w:rPr>
+          <w:rFonts w:ascii="Times New Roman" w:hAnsi="Times New Roman"/>
+        </w:rPr>
+        <w:t>inclusive design</w:t>
       </w:r>
     </w:p>
     <w:p>
@@ -699,7 +727,13 @@
         <w:rPr>
           <w:rFonts w:ascii="Times New Roman" w:hAnsi="Times New Roman"/>
         </w:rPr>
-        <w:t>WCAG V2.1 standard</w:t>
+        <w:t xml:space="preserve">WCAG V2.1 </w:t>
+      </w:r>
+      <w:r>
+        <w:rPr>
+          <w:rFonts w:ascii="Times New Roman" w:hAnsi="Times New Roman"/>
+        </w:rPr>
+        <w:t>level AA</w:t>
       </w:r>
     </w:p>
     <w:p>
@@ -875,12 +909,17 @@
         </w:rPr>
         <w:t>C#</w:t>
       </w:r>
-      <w:proofErr w:type="gramStart"/>
-      <w:r>
-        <w:rPr>
-          <w:rFonts w:ascii="Times New Roman" w:hAnsi="Times New Roman"/>
-        </w:rPr>
-        <w:t>,</w:t>
+      <w:r>
+        <w:rPr>
+          <w:rFonts w:ascii="Times New Roman" w:hAnsi="Times New Roman"/>
+        </w:rPr>
+        <w:t>, .</w:t>
+      </w:r>
+      <w:r>
+        <w:rPr>
+          <w:rFonts w:ascii="Times New Roman" w:hAnsi="Times New Roman"/>
+        </w:rPr>
+        <w:t>NET</w:t>
       </w:r>
       <w:r>
         <w:rPr>
@@ -892,9 +931,14 @@
         <w:rPr>
           <w:rFonts w:ascii="Times New Roman" w:hAnsi="Times New Roman"/>
         </w:rPr>
-        <w:t>.NETCORE</w:t>
-      </w:r>
-      <w:proofErr w:type="gramEnd"/>
+        <w:t>C</w:t>
+      </w:r>
+      <w:r>
+        <w:rPr>
+          <w:rFonts w:ascii="Times New Roman" w:hAnsi="Times New Roman"/>
+        </w:rPr>
+        <w:t>ore</w:t>
+      </w:r>
       <w:r>
         <w:rPr>
           <w:rFonts w:ascii="Times New Roman" w:hAnsi="Times New Roman"/>
@@ -905,25 +949,13 @@
         <w:rPr>
           <w:rFonts w:ascii="Times New Roman" w:hAnsi="Times New Roman"/>
         </w:rPr>
-        <w:t xml:space="preserve"> t</w:t>
-      </w:r>
-      <w:r>
-        <w:rPr>
-          <w:rFonts w:ascii="Times New Roman" w:hAnsi="Times New Roman"/>
-        </w:rPr>
-        <w:t>hat</w:t>
-      </w:r>
-      <w:r>
-        <w:rPr>
-          <w:rFonts w:ascii="Times New Roman" w:hAnsi="Times New Roman"/>
-        </w:rPr>
-        <w:t xml:space="preserve"> al</w:t>
-      </w:r>
-      <w:r>
-        <w:rPr>
-          <w:rFonts w:ascii="Times New Roman" w:hAnsi="Times New Roman"/>
-        </w:rPr>
-        <w:t>lows</w:t>
+        <w:t xml:space="preserve"> </w:t>
+      </w:r>
+      <w:r>
+        <w:rPr>
+          <w:rFonts w:ascii="Times New Roman" w:hAnsi="Times New Roman"/>
+        </w:rPr>
+        <w:t>allowing</w:t>
       </w:r>
       <w:r>
         <w:rPr>
@@ -960,13 +992,7 @@
         <w:rPr>
           <w:rFonts w:ascii="Times New Roman" w:hAnsi="Times New Roman"/>
         </w:rPr>
-        <w:t xml:space="preserve">Strongly contributed to </w:t>
-      </w:r>
-      <w:r>
-        <w:rPr>
-          <w:rFonts w:ascii="Times New Roman" w:hAnsi="Times New Roman"/>
-        </w:rPr>
-        <w:t>engineering</w:t>
+        <w:t>Helped build</w:t>
       </w:r>
       <w:r>
         <w:rPr>
@@ -984,13 +1010,31 @@
         <w:rPr>
           <w:rFonts w:ascii="Times New Roman" w:hAnsi="Times New Roman"/>
         </w:rPr>
-        <w:t>through voice-user-interface model design and implementation</w:t>
-      </w:r>
-      <w:r>
-        <w:rPr>
-          <w:rFonts w:ascii="Times New Roman" w:hAnsi="Times New Roman"/>
-        </w:rPr>
-        <w:t xml:space="preserve"> by employing natural conversation techniques</w:t>
+        <w:t>through</w:t>
+      </w:r>
+      <w:r>
+        <w:rPr>
+          <w:rFonts w:ascii="Times New Roman" w:hAnsi="Times New Roman"/>
+        </w:rPr>
+        <w:t xml:space="preserve"> using</w:t>
+      </w:r>
+      <w:r>
+        <w:rPr>
+          <w:rFonts w:ascii="Times New Roman" w:hAnsi="Times New Roman"/>
+        </w:rPr>
+        <w:t xml:space="preserve"> voice-user-interface model design </w:t>
+      </w:r>
+      <w:r>
+        <w:rPr>
+          <w:rFonts w:ascii="Times New Roman" w:hAnsi="Times New Roman"/>
+        </w:rPr>
+        <w:t>with</w:t>
+      </w:r>
+      <w:r>
+        <w:rPr>
+          <w:rFonts w:ascii="Times New Roman" w:hAnsi="Times New Roman"/>
+        </w:rPr>
+        <w:t xml:space="preserve"> natural conversation techniques</w:t>
       </w:r>
     </w:p>
     <w:p>
@@ -1009,7 +1053,31 @@
         <w:rPr>
           <w:rFonts w:ascii="Times New Roman" w:hAnsi="Times New Roman"/>
         </w:rPr>
-        <w:t>Familiarized with unit testing suite to streamline debugging process</w:t>
+        <w:t>Reviewed</w:t>
+      </w:r>
+      <w:r>
+        <w:rPr>
+          <w:rFonts w:ascii="Times New Roman" w:hAnsi="Times New Roman"/>
+        </w:rPr>
+        <w:t xml:space="preserve"> unit testing suite to streamline debugging</w:t>
+      </w:r>
+      <w:r>
+        <w:rPr>
+          <w:rFonts w:ascii="Times New Roman" w:hAnsi="Times New Roman"/>
+        </w:rPr>
+        <w:t xml:space="preserve"> and QA</w:t>
+      </w:r>
+      <w:r>
+        <w:rPr>
+          <w:rFonts w:ascii="Times New Roman" w:hAnsi="Times New Roman"/>
+        </w:rPr>
+        <w:t xml:space="preserve"> process</w:t>
+      </w:r>
+      <w:r>
+        <w:rPr>
+          <w:rFonts w:ascii="Times New Roman" w:hAnsi="Times New Roman"/>
+        </w:rPr>
+        <w:t>es</w:t>
       </w:r>
     </w:p>
     <w:sectPr>

</xml_diff>